<commit_message>
D3 and D4 docs
</commit_message>
<xml_diff>
--- a/D3/01-LM-Point-to-site-connection.docx
+++ b/D3/01-LM-Point-to-site-connection.docx
@@ -3419,6 +3419,45 @@
       </w:r>
     </w:p>
     <w:p>
+      <w:r>
+        <w:drawing>
+          <wp:inline distT="0" distB="0" distL="0" distR="0" wp14:anchorId="4826BAE3" wp14:editId="4FF5CAF1">
+            <wp:extent cx="1555777" cy="2119746"/>
+            <wp:effectExtent l="0" t="0" r="6350" b="0"/>
+            <wp:docPr id="1930236832" name="Picture 1"/>
+            <wp:cNvGraphicFramePr>
+              <a:graphicFrameLocks xmlns:a="http://schemas.openxmlformats.org/drawingml/2006/main" noChangeAspect="1"/>
+            </wp:cNvGraphicFramePr>
+            <a:graphic xmlns:a="http://schemas.openxmlformats.org/drawingml/2006/main">
+              <a:graphicData uri="http://schemas.openxmlformats.org/drawingml/2006/picture">
+                <pic:pic xmlns:pic="http://schemas.openxmlformats.org/drawingml/2006/picture">
+                  <pic:nvPicPr>
+                    <pic:cNvPr id="1930236832" name=""/>
+                    <pic:cNvPicPr/>
+                  </pic:nvPicPr>
+                  <pic:blipFill>
+                    <a:blip r:embed="rId21"/>
+                    <a:stretch>
+                      <a:fillRect/>
+                    </a:stretch>
+                  </pic:blipFill>
+                  <pic:spPr>
+                    <a:xfrm>
+                      <a:off x="0" y="0"/>
+                      <a:ext cx="1558347" cy="2123248"/>
+                    </a:xfrm>
+                    <a:prstGeom prst="rect">
+                      <a:avLst/>
+                    </a:prstGeom>
+                  </pic:spPr>
+                </pic:pic>
+              </a:graphicData>
+            </a:graphic>
+          </wp:inline>
+        </w:drawing>
+      </w:r>
+    </w:p>
+    <w:p>
       <w:pPr>
         <w:numPr>
           <w:ilvl w:val="0"/>
@@ -3517,6 +3556,7 @@
           <w:b/>
           <w:bCs/>
         </w:rPr>
+        <w:lastRenderedPageBreak/>
         <w:t>Step 14. Confirm VPN Adapter IP</w:t>
       </w:r>
     </w:p>
@@ -3572,7 +3612,6 @@
           <w:b/>
           <w:bCs/>
         </w:rPr>
-        <w:lastRenderedPageBreak/>
         <w:t>Step 16. Ping Hub VM Private IP</w:t>
       </w:r>
     </w:p>
@@ -3780,6 +3819,7 @@
         </w:numPr>
       </w:pPr>
       <w:r>
+        <w:lastRenderedPageBreak/>
         <w:t>Must be named exactly GatewaySubnet</w:t>
       </w:r>
     </w:p>
@@ -3875,7 +3915,6 @@
         </w:numPr>
       </w:pPr>
       <w:r>
-        <w:lastRenderedPageBreak/>
         <w:t>Force spoke-to-spoke via hub firewall; test UDR + firewall rules</w:t>
       </w:r>
     </w:p>

</xml_diff>